<commit_message>
added acc sim and sig
</commit_message>
<xml_diff>
--- a/report (AutoRecovered).docx
+++ b/report (AutoRecovered).docx
@@ -9,6 +9,9 @@
     </w:p>
     <w:p>
       <w:r>
+        <w:rPr>
+          <w:noProof/>
+        </w:rPr>
         <w:drawing>
           <wp:inline distT="0" distB="0" distL="0" distR="0" wp14:anchorId="78D0A22D" wp14:editId="7CAE5053">
             <wp:extent cx="5943600" cy="2811145"/>
@@ -74,6 +77,9 @@
         </w:tabs>
       </w:pPr>
       <w:r>
+        <w:rPr>
+          <w:noProof/>
+        </w:rPr>
         <w:drawing>
           <wp:inline distT="0" distB="0" distL="0" distR="0" wp14:anchorId="10DE563B" wp14:editId="11BB7023">
             <wp:extent cx="5943600" cy="2338705"/>
@@ -142,6 +148,9 @@
         </w:tabs>
       </w:pPr>
       <w:r>
+        <w:rPr>
+          <w:noProof/>
+        </w:rPr>
         <w:lastRenderedPageBreak/>
         <w:drawing>
           <wp:inline distT="0" distB="0" distL="0" distR="0" wp14:anchorId="5AD61E37" wp14:editId="4B537F19">
@@ -211,6 +220,9 @@
         </w:tabs>
       </w:pPr>
       <w:r>
+        <w:rPr>
+          <w:noProof/>
+        </w:rPr>
         <w:drawing>
           <wp:inline distT="0" distB="0" distL="0" distR="0" wp14:anchorId="23DDF4AB" wp14:editId="150008C2">
             <wp:extent cx="5830114" cy="1905266"/>
@@ -303,13 +315,8 @@
         <w:t>Simulation</w:t>
       </w:r>
       <w:r>
-        <w:t xml:space="preserve"> </w:t>
-      </w:r>
-      <w:proofErr w:type="spellStart"/>
-      <w:r>
-        <w:t>bhv</w:t>
-      </w:r>
-      <w:proofErr w:type="spellEnd"/>
+        <w:t xml:space="preserve"> bhv</w:t>
+      </w:r>
     </w:p>
     <w:p>
       <w:pPr>
@@ -320,10 +327,10 @@
       <w:r>
         <w:lastRenderedPageBreak/>
         <w:drawing>
-          <wp:inline distT="0" distB="0" distL="0" distR="0" wp14:anchorId="7C2427CF" wp14:editId="2B6C2E0B">
-            <wp:extent cx="5943600" cy="2130425"/>
-            <wp:effectExtent l="0" t="0" r="0" b="0"/>
-            <wp:docPr id="1273326493" name="Picture 1" descr="A computer screen shot of a computer&#10;&#10;Description automatically generated"/>
+          <wp:inline distT="0" distB="0" distL="0" distR="0" wp14:anchorId="77DDDE6C" wp14:editId="582D168C">
+            <wp:extent cx="5943600" cy="2454910"/>
+            <wp:effectExtent l="0" t="0" r="0" b="2540"/>
+            <wp:docPr id="1041226216" name="Picture 1" descr="A screen shot of a computer&#10;&#10;Description automatically generated"/>
             <wp:cNvGraphicFramePr>
               <a:graphicFrameLocks xmlns:a="http://schemas.openxmlformats.org/drawingml/2006/main" noChangeAspect="1"/>
             </wp:cNvGraphicFramePr>
@@ -331,7 +338,7 @@
               <a:graphicData uri="http://schemas.openxmlformats.org/drawingml/2006/picture">
                 <pic:pic xmlns:pic="http://schemas.openxmlformats.org/drawingml/2006/picture">
                   <pic:nvPicPr>
-                    <pic:cNvPr id="1273326493" name="Picture 1" descr="A computer screen shot of a computer&#10;&#10;Description automatically generated"/>
+                    <pic:cNvPr id="1041226216" name="Picture 1" descr="A screen shot of a computer&#10;&#10;Description automatically generated"/>
                     <pic:cNvPicPr/>
                   </pic:nvPicPr>
                   <pic:blipFill>
@@ -343,7 +350,7 @@
                   <pic:spPr>
                     <a:xfrm>
                       <a:off x="0" y="0"/>
-                      <a:ext cx="5943600" cy="2130425"/>
+                      <a:ext cx="5943600" cy="2454910"/>
                     </a:xfrm>
                     <a:prstGeom prst="rect">
                       <a:avLst/>
@@ -377,13 +384,8 @@
         </w:tabs>
       </w:pPr>
       <w:r>
-        <w:t xml:space="preserve">Simulation </w:t>
-      </w:r>
-      <w:proofErr w:type="spellStart"/>
-      <w:r>
-        <w:t>timg</w:t>
-      </w:r>
-      <w:proofErr w:type="spellEnd"/>
+        <w:t>Simulation timg</w:t>
+      </w:r>
     </w:p>
     <w:p>
       <w:pPr>
@@ -400,10 +402,10 @@
       </w:pPr>
       <w:r>
         <w:drawing>
-          <wp:inline distT="0" distB="0" distL="0" distR="0" wp14:anchorId="70271730" wp14:editId="3B24EFDF">
-            <wp:extent cx="5943600" cy="2000250"/>
+          <wp:inline distT="0" distB="0" distL="0" distR="0" wp14:anchorId="68DC7202" wp14:editId="1A764287">
+            <wp:extent cx="5943600" cy="2326640"/>
             <wp:effectExtent l="0" t="0" r="0" b="0"/>
-            <wp:docPr id="1690762708" name="Picture 1" descr="A screenshot of a computer program&#10;&#10;Description automatically generated"/>
+            <wp:docPr id="1280180119" name="Picture 1" descr="A screenshot of a computer&#10;&#10;Description automatically generated"/>
             <wp:cNvGraphicFramePr>
               <a:graphicFrameLocks xmlns:a="http://schemas.openxmlformats.org/drawingml/2006/main" noChangeAspect="1"/>
             </wp:cNvGraphicFramePr>
@@ -411,7 +413,7 @@
               <a:graphicData uri="http://schemas.openxmlformats.org/drawingml/2006/picture">
                 <pic:pic xmlns:pic="http://schemas.openxmlformats.org/drawingml/2006/picture">
                   <pic:nvPicPr>
-                    <pic:cNvPr id="1690762708" name="Picture 1" descr="A screenshot of a computer program&#10;&#10;Description automatically generated"/>
+                    <pic:cNvPr id="1280180119" name="Picture 1" descr="A screenshot of a computer&#10;&#10;Description automatically generated"/>
                     <pic:cNvPicPr/>
                   </pic:nvPicPr>
                   <pic:blipFill>
@@ -423,7 +425,7 @@
                   <pic:spPr>
                     <a:xfrm>
                       <a:off x="0" y="0"/>
-                      <a:ext cx="5943600" cy="2000250"/>
+                      <a:ext cx="5943600" cy="2326640"/>
                     </a:xfrm>
                     <a:prstGeom prst="rect">
                       <a:avLst/>
@@ -438,9 +440,418 @@
     </w:p>
     <w:p/>
     <w:p>
+      <w:r>
+        <w:t>Simout.txt</w:t>
+      </w:r>
+    </w:p>
+    <w:p/>
+    <w:p>
+      <w:r>
+        <w:t>xxxxx</w:t>
+      </w:r>
+    </w:p>
+    <w:p>
+      <w:r>
+        <w:t>xxxxx</w:t>
+      </w:r>
+    </w:p>
+    <w:p>
+      <w:r>
+        <w:t>xxxxx</w:t>
+      </w:r>
+    </w:p>
+    <w:p>
+      <w:r>
+        <w:t>xxxxx</w:t>
+      </w:r>
+    </w:p>
+    <w:p>
+      <w:r>
+        <w:lastRenderedPageBreak/>
+        <w:t>feec0</w:t>
+      </w:r>
+    </w:p>
+    <w:p>
+      <w:r>
+        <w:t>ff248</w:t>
+      </w:r>
+    </w:p>
+    <w:p>
+      <w:r>
+        <w:t>ff180</w:t>
+      </w:r>
+    </w:p>
+    <w:p>
+      <w:r>
+        <w:t>fff58</w:t>
+      </w:r>
+    </w:p>
+    <w:p>
+      <w:r>
+        <w:t>001f0</w:t>
+      </w:r>
+    </w:p>
+    <w:p>
+      <w:r>
+        <w:t>ffd40</w:t>
+      </w:r>
+    </w:p>
+    <w:p>
+      <w:r>
+        <w:t>ff978</w:t>
+      </w:r>
+    </w:p>
+    <w:p>
+      <w:r>
+        <w:t>ff498</w:t>
+      </w:r>
+    </w:p>
+    <w:p>
+      <w:r>
+        <w:t>00078</w:t>
+      </w:r>
+    </w:p>
+    <w:p>
+      <w:r>
+        <w:t>00130</w:t>
+      </w:r>
+    </w:p>
+    <w:p>
+      <w:r>
+        <w:t>002d0</w:t>
+      </w:r>
+    </w:p>
+    <w:p>
+      <w:r>
+        <w:t>ffff8</w:t>
+      </w:r>
+    </w:p>
+    <w:p>
+      <w:r>
+        <w:t>fff70</w:t>
+      </w:r>
+    </w:p>
+    <w:p>
+      <w:r>
+        <w:t>ffde8</w:t>
+      </w:r>
+    </w:p>
+    <w:p>
+      <w:r>
+        <w:t>ff948</w:t>
+      </w:r>
+    </w:p>
+    <w:p>
+      <w:r>
+        <w:t>ffb18</w:t>
+      </w:r>
+    </w:p>
+    <w:p>
+      <w:r>
+        <w:t>ffa40</w:t>
+      </w:r>
+    </w:p>
+    <w:p>
+      <w:r>
+        <w:t>ff7a0</w:t>
+      </w:r>
+    </w:p>
+    <w:p>
+      <w:r>
+        <w:t>ff1f0</w:t>
+      </w:r>
+    </w:p>
+    <w:p>
+      <w:r>
+        <w:t>ff838</w:t>
+      </w:r>
+    </w:p>
+    <w:p>
+      <w:r>
+        <w:t>ffab0</w:t>
+      </w:r>
+    </w:p>
+    <w:p>
+      <w:r>
+        <w:t>ffbe8</w:t>
+      </w:r>
+    </w:p>
+    <w:p>
+      <w:r>
+        <w:t>002f8</w:t>
+      </w:r>
+    </w:p>
+    <w:p>
+      <w:r>
+        <w:t>ffeb8</w:t>
+      </w:r>
+    </w:p>
+    <w:p>
+      <w:r>
+        <w:t>ff7d0</w:t>
+      </w:r>
+    </w:p>
+    <w:p>
+      <w:r>
+        <w:t>ffa88</w:t>
+      </w:r>
+    </w:p>
+    <w:p>
+      <w:r>
+        <w:t>ffc28</w:t>
+      </w:r>
+    </w:p>
+    <w:p>
+      <w:r>
+        <w:t>ffc08</w:t>
+      </w:r>
+    </w:p>
+    <w:p>
+      <w:r>
+        <w:t>ff788</w:t>
+      </w:r>
+    </w:p>
+    <w:p>
+      <w:r>
+        <w:lastRenderedPageBreak/>
+        <w:t>ffa48</w:t>
+      </w:r>
+    </w:p>
+    <w:p>
+      <w:r>
+        <w:t>ff5f8</w:t>
+      </w:r>
+    </w:p>
+    <w:p>
+      <w:r>
+        <w:t>fff40</w:t>
+      </w:r>
+    </w:p>
+    <w:p>
+      <w:r>
+        <w:t>ffbf8</w:t>
+      </w:r>
+    </w:p>
+    <w:p>
+      <w:r>
+        <w:t>ffe18</w:t>
+      </w:r>
+    </w:p>
+    <w:p>
+      <w:r>
+        <w:t>fffe0</w:t>
+      </w:r>
+    </w:p>
+    <w:p>
+      <w:r>
+        <w:t>000e8</w:t>
+      </w:r>
+    </w:p>
+    <w:p>
+      <w:r>
+        <w:t>011c8</w:t>
+      </w:r>
+    </w:p>
+    <w:p>
+      <w:r>
+        <w:t>00c08</w:t>
+      </w:r>
+    </w:p>
+    <w:p>
+      <w:r>
+        <w:t>00518</w:t>
+      </w:r>
+    </w:p>
+    <w:p>
+      <w:r>
+        <w:t>005b8</w:t>
+      </w:r>
+    </w:p>
+    <w:p>
+      <w:r>
+        <w:t>xxxxx</w:t>
+      </w:r>
+    </w:p>
+    <w:p>
       <w:pPr>
         <w:ind w:firstLine="720"/>
       </w:pPr>
+      <w:r>
+        <w:t>ACC unit simulation</w:t>
+      </w:r>
+    </w:p>
+    <w:p>
+      <w:pPr>
+        <w:ind w:firstLine="720"/>
+      </w:pPr>
+    </w:p>
+    <w:p>
+      <w:pPr>
+        <w:ind w:firstLine="720"/>
+      </w:pPr>
+      <w:r>
+        <w:drawing>
+          <wp:inline distT="0" distB="0" distL="0" distR="0" wp14:anchorId="67910620" wp14:editId="24D54A97">
+            <wp:extent cx="5943600" cy="1845310"/>
+            <wp:effectExtent l="0" t="0" r="0" b="2540"/>
+            <wp:docPr id="1371703533" name="Picture 1" descr="A screenshot of a computer&#10;&#10;Description automatically generated"/>
+            <wp:cNvGraphicFramePr>
+              <a:graphicFrameLocks xmlns:a="http://schemas.openxmlformats.org/drawingml/2006/main" noChangeAspect="1"/>
+            </wp:cNvGraphicFramePr>
+            <a:graphic xmlns:a="http://schemas.openxmlformats.org/drawingml/2006/main">
+              <a:graphicData uri="http://schemas.openxmlformats.org/drawingml/2006/picture">
+                <pic:pic xmlns:pic="http://schemas.openxmlformats.org/drawingml/2006/picture">
+                  <pic:nvPicPr>
+                    <pic:cNvPr id="1371703533" name="Picture 1" descr="A screenshot of a computer&#10;&#10;Description automatically generated"/>
+                    <pic:cNvPicPr/>
+                  </pic:nvPicPr>
+                  <pic:blipFill>
+                    <a:blip r:embed="rId13"/>
+                    <a:stretch>
+                      <a:fillRect/>
+                    </a:stretch>
+                  </pic:blipFill>
+                  <pic:spPr>
+                    <a:xfrm>
+                      <a:off x="0" y="0"/>
+                      <a:ext cx="5943600" cy="1845310"/>
+                    </a:xfrm>
+                    <a:prstGeom prst="rect">
+                      <a:avLst/>
+                    </a:prstGeom>
+                  </pic:spPr>
+                </pic:pic>
+              </a:graphicData>
+            </a:graphic>
+          </wp:inline>
+        </w:drawing>
+      </w:r>
+    </w:p>
+    <w:p>
+      <w:pPr>
+        <w:ind w:firstLine="720"/>
+      </w:pPr>
+    </w:p>
+    <w:p>
+      <w:pPr>
+        <w:ind w:firstLine="720"/>
+      </w:pPr>
+    </w:p>
+    <w:p>
+      <w:pPr>
+        <w:ind w:firstLine="720"/>
+      </w:pPr>
+    </w:p>
+    <w:p>
+      <w:pPr>
+        <w:ind w:firstLine="720"/>
+      </w:pPr>
+      <w:r>
+        <w:t>MAC_ACC</w:t>
+      </w:r>
+    </w:p>
+    <w:p>
+      <w:pPr>
+        <w:ind w:firstLine="720"/>
+      </w:pPr>
+      <w:r>
+        <w:lastRenderedPageBreak/>
+        <w:drawing>
+          <wp:inline distT="0" distB="0" distL="0" distR="0" wp14:anchorId="1C05CAEC" wp14:editId="132E7A50">
+            <wp:extent cx="5943600" cy="2066925"/>
+            <wp:effectExtent l="0" t="0" r="0" b="9525"/>
+            <wp:docPr id="573172987" name="Picture 1" descr="A diagram of a computer circuit&#10;&#10;Description automatically generated"/>
+            <wp:cNvGraphicFramePr>
+              <a:graphicFrameLocks xmlns:a="http://schemas.openxmlformats.org/drawingml/2006/main" noChangeAspect="1"/>
+            </wp:cNvGraphicFramePr>
+            <a:graphic xmlns:a="http://schemas.openxmlformats.org/drawingml/2006/main">
+              <a:graphicData uri="http://schemas.openxmlformats.org/drawingml/2006/picture">
+                <pic:pic xmlns:pic="http://schemas.openxmlformats.org/drawingml/2006/picture">
+                  <pic:nvPicPr>
+                    <pic:cNvPr id="573172987" name="Picture 1" descr="A diagram of a computer circuit&#10;&#10;Description automatically generated"/>
+                    <pic:cNvPicPr/>
+                  </pic:nvPicPr>
+                  <pic:blipFill>
+                    <a:blip r:embed="rId14"/>
+                    <a:stretch>
+                      <a:fillRect/>
+                    </a:stretch>
+                  </pic:blipFill>
+                  <pic:spPr>
+                    <a:xfrm>
+                      <a:off x="0" y="0"/>
+                      <a:ext cx="5943600" cy="2066925"/>
+                    </a:xfrm>
+                    <a:prstGeom prst="rect">
+                      <a:avLst/>
+                    </a:prstGeom>
+                  </pic:spPr>
+                </pic:pic>
+              </a:graphicData>
+            </a:graphic>
+          </wp:inline>
+        </w:drawing>
+      </w:r>
+    </w:p>
+    <w:p>
+      <w:pPr>
+        <w:ind w:firstLine="720"/>
+      </w:pPr>
+    </w:p>
+    <w:p>
+      <w:pPr>
+        <w:ind w:firstLine="720"/>
+      </w:pPr>
+      <w:r>
+        <w:t>MAC_ACC simulation</w:t>
+      </w:r>
+    </w:p>
+    <w:p>
+      <w:pPr>
+        <w:ind w:firstLine="720"/>
+      </w:pPr>
+    </w:p>
+    <w:p>
+      <w:pPr>
+        <w:ind w:firstLine="720"/>
+      </w:pPr>
+      <w:r>
+        <w:drawing>
+          <wp:inline distT="0" distB="0" distL="0" distR="0" wp14:anchorId="143FACC2" wp14:editId="1FD5AB10">
+            <wp:extent cx="5943600" cy="2038350"/>
+            <wp:effectExtent l="0" t="0" r="0" b="0"/>
+            <wp:docPr id="255324514" name="Picture 1" descr="A screenshot of a video game&#10;&#10;Description automatically generated"/>
+            <wp:cNvGraphicFramePr>
+              <a:graphicFrameLocks xmlns:a="http://schemas.openxmlformats.org/drawingml/2006/main" noChangeAspect="1"/>
+            </wp:cNvGraphicFramePr>
+            <a:graphic xmlns:a="http://schemas.openxmlformats.org/drawingml/2006/main">
+              <a:graphicData uri="http://schemas.openxmlformats.org/drawingml/2006/picture">
+                <pic:pic xmlns:pic="http://schemas.openxmlformats.org/drawingml/2006/picture">
+                  <pic:nvPicPr>
+                    <pic:cNvPr id="255324514" name="Picture 1" descr="A screenshot of a video game&#10;&#10;Description automatically generated"/>
+                    <pic:cNvPicPr/>
+                  </pic:nvPicPr>
+                  <pic:blipFill>
+                    <a:blip r:embed="rId15"/>
+                    <a:stretch>
+                      <a:fillRect/>
+                    </a:stretch>
+                  </pic:blipFill>
+                  <pic:spPr>
+                    <a:xfrm>
+                      <a:off x="0" y="0"/>
+                      <a:ext cx="5943600" cy="2038350"/>
+                    </a:xfrm>
+                    <a:prstGeom prst="rect">
+                      <a:avLst/>
+                    </a:prstGeom>
+                  </pic:spPr>
+                </pic:pic>
+              </a:graphicData>
+            </a:graphic>
+          </wp:inline>
+        </w:drawing>
+      </w:r>
     </w:p>
     <w:p>
       <w:pPr>
@@ -1673,6 +2084,23 @@
 </file>
 
 <file path=customXml/item1.xml><?xml version="1.0" encoding="utf-8"?>
+<p:properties xmlns:p="http://schemas.microsoft.com/office/2006/metadata/properties" xmlns:xsi="http://www.w3.org/2001/XMLSchema-instance" xmlns:pc="http://schemas.microsoft.com/office/infopath/2007/PartnerControls">
+  <documentManagement>
+    <_activity xmlns="6079bdf6-4c39-49e6-861e-625056ddeca8" xsi:nil="true"/>
+  </documentManagement>
+</p:properties>
+</file>
+
+<file path=customXml/item2.xml><?xml version="1.0" encoding="utf-8"?>
+<?mso-contentType ?>
+<FormTemplates xmlns="http://schemas.microsoft.com/sharepoint/v3/contenttype/forms">
+  <Display>DocumentLibraryForm</Display>
+  <Edit>DocumentLibraryForm</Edit>
+  <New>DocumentLibraryForm</New>
+</FormTemplates>
+</file>
+
+<file path=customXml/item3.xml><?xml version="1.0" encoding="utf-8"?>
 <ct:contentTypeSchema xmlns:ct="http://schemas.microsoft.com/office/2006/metadata/contentType" xmlns:ma="http://schemas.microsoft.com/office/2006/metadata/properties/metaAttributes" ct:_="" ma:_="" ma:contentTypeName="Document" ma:contentTypeID="0x0101008DAAE60C1A3B204CA94AAD613D7A7C8F" ma:contentTypeVersion="16" ma:contentTypeDescription="Create a new document." ma:contentTypeScope="" ma:versionID="0446de110d4b1f43a600352ef4c8cb93">
   <xsd:schema xmlns:xsd="http://www.w3.org/2001/XMLSchema" xmlns:xs="http://www.w3.org/2001/XMLSchema" xmlns:p="http://schemas.microsoft.com/office/2006/metadata/properties" xmlns:ns3="6079bdf6-4c39-49e6-861e-625056ddeca8" xmlns:ns4="dbaa347e-adba-4682-895d-ee88e637e2e5" targetNamespace="http://schemas.microsoft.com/office/2006/metadata/properties" ma:root="true" ma:fieldsID="c741cd10ceed44da5b92353d31f0d748" ns3:_="" ns4:_="">
     <xsd:import namespace="6079bdf6-4c39-49e6-861e-625056ddeca8"/>
@@ -1911,24 +2339,25 @@
 </ct:contentTypeSchema>
 </file>
 
-<file path=customXml/item2.xml><?xml version="1.0" encoding="utf-8"?>
-<?mso-contentType ?>
-<FormTemplates xmlns="http://schemas.microsoft.com/sharepoint/v3/contenttype/forms">
-  <Display>DocumentLibraryForm</Display>
-  <Edit>DocumentLibraryForm</Edit>
-  <New>DocumentLibraryForm</New>
-</FormTemplates>
+<file path=customXml/itemProps1.xml><?xml version="1.0" encoding="utf-8"?>
+<ds:datastoreItem xmlns:ds="http://schemas.openxmlformats.org/officeDocument/2006/customXml" ds:itemID="{FA21DBBC-1158-4224-B57E-79BA46C786E2}">
+  <ds:schemaRefs>
+    <ds:schemaRef ds:uri="http://schemas.microsoft.com/office/2006/metadata/properties"/>
+    <ds:schemaRef ds:uri="http://schemas.microsoft.com/office/infopath/2007/PartnerControls"/>
+    <ds:schemaRef ds:uri="6079bdf6-4c39-49e6-861e-625056ddeca8"/>
+  </ds:schemaRefs>
+</ds:datastoreItem>
 </file>
 
-<file path=customXml/item3.xml><?xml version="1.0" encoding="utf-8"?>
-<p:properties xmlns:p="http://schemas.microsoft.com/office/2006/metadata/properties" xmlns:xsi="http://www.w3.org/2001/XMLSchema-instance" xmlns:pc="http://schemas.microsoft.com/office/infopath/2007/PartnerControls">
-  <documentManagement>
-    <_activity xmlns="6079bdf6-4c39-49e6-861e-625056ddeca8" xsi:nil="true"/>
-  </documentManagement>
-</p:properties>
+<file path=customXml/itemProps2.xml><?xml version="1.0" encoding="utf-8"?>
+<ds:datastoreItem xmlns:ds="http://schemas.openxmlformats.org/officeDocument/2006/customXml" ds:itemID="{FBF632CF-060D-4720-B51B-CDF0CB98B033}">
+  <ds:schemaRefs>
+    <ds:schemaRef ds:uri="http://schemas.microsoft.com/sharepoint/v3/contenttype/forms"/>
+  </ds:schemaRefs>
+</ds:datastoreItem>
 </file>
 
-<file path=customXml/itemProps1.xml><?xml version="1.0" encoding="utf-8"?>
+<file path=customXml/itemProps3.xml><?xml version="1.0" encoding="utf-8"?>
 <ds:datastoreItem xmlns:ds="http://schemas.openxmlformats.org/officeDocument/2006/customXml" ds:itemID="{B28338CB-EA4B-4B43-8845-796558FDFD75}">
   <ds:schemaRefs>
     <ds:schemaRef ds:uri="http://schemas.microsoft.com/office/2006/metadata/contentType"/>
@@ -1945,29 +2374,4 @@
     <ds:schemaRef ds:uri="http://schemas.microsoft.com/internal/obd"/>
   </ds:schemaRefs>
 </ds:datastoreItem>
-</file>
-
-<file path=customXml/itemProps2.xml><?xml version="1.0" encoding="utf-8"?>
-<ds:datastoreItem xmlns:ds="http://schemas.openxmlformats.org/officeDocument/2006/customXml" ds:itemID="{FBF632CF-060D-4720-B51B-CDF0CB98B033}">
-  <ds:schemaRefs>
-    <ds:schemaRef ds:uri="http://schemas.microsoft.com/sharepoint/v3/contenttype/forms"/>
-  </ds:schemaRefs>
-</ds:datastoreItem>
-</file>
-
-<file path=customXml/itemProps3.xml><?xml version="1.0" encoding="utf-8"?>
-<ds:datastoreItem xmlns:ds="http://schemas.openxmlformats.org/officeDocument/2006/customXml" ds:itemID="{FA21DBBC-1158-4224-B57E-79BA46C786E2}">
-  <ds:schemaRefs>
-    <ds:schemaRef ds:uri="http://purl.org/dc/elements/1.1/"/>
-    <ds:schemaRef ds:uri="http://purl.org/dc/terms/"/>
-    <ds:schemaRef ds:uri="http://schemas.microsoft.com/office/2006/documentManagement/types"/>
-    <ds:schemaRef ds:uri="6079bdf6-4c39-49e6-861e-625056ddeca8"/>
-    <ds:schemaRef ds:uri="http://www.w3.org/XML/1998/namespace"/>
-    <ds:schemaRef ds:uri="dbaa347e-adba-4682-895d-ee88e637e2e5"/>
-    <ds:schemaRef ds:uri="http://schemas.microsoft.com/office/infopath/2007/PartnerControls"/>
-    <ds:schemaRef ds:uri="http://schemas.openxmlformats.org/package/2006/metadata/core-properties"/>
-    <ds:schemaRef ds:uri="http://schemas.microsoft.com/office/2006/metadata/properties"/>
-    <ds:schemaRef ds:uri="http://purl.org/dc/dcmitype/"/>
-  </ds:schemaRefs>
-</ds:datastoreItem>
 </file>
</xml_diff>